<commit_message>
Add Azure Mobile Services
</commit_message>
<xml_diff>
--- a/_documentations/wii-wars-by-VISEO-Technical_DocOriginal.docx
+++ b/_documentations/wii-wars-by-VISEO-Technical_DocOriginal.docx
@@ -13,8 +13,6 @@
           <w:lang w:val="en-US"/>
         </w:rPr>
       </w:pPr>
-      <w:bookmarkStart w:id="0" w:name="_GoBack"/>
-      <w:bookmarkEnd w:id="0"/>
       <w:r>
         <w:rPr>
           <w:rFonts w:ascii="Garamond" w:hAnsi="Garamond"/>
@@ -296,7 +294,7 @@
         </w:rPr>
         <w:fldChar w:fldCharType="separate"/>
       </w:r>
-      <w:hyperlink r:id="rId7" w:history="1">
+      <w:hyperlink w:anchor="_Toc414809764" w:history="1">
         <w:r>
           <w:rPr>
             <w:rStyle w:val="Hyperlink"/>
@@ -336,7 +334,7 @@
           <w:tab w:val="right" w:leader="dot" w:pos="660"/>
         </w:tabs>
       </w:pPr>
-      <w:hyperlink r:id="rId8" w:history="1">
+      <w:hyperlink w:anchor="_Toc414809765" w:history="1">
         <w:r>
           <w:rPr>
             <w:rStyle w:val="Hyperlink"/>
@@ -398,6 +396,18 @@
           <w:lang w:val="en-US"/>
         </w:rPr>
       </w:pPr>
+      <w:r>
+        <w:rPr>
+          <w:rFonts w:ascii="Garamond" w:hAnsi="Garamond"/>
+          <w:b/>
+          <w:sz w:val="36"/>
+          <w:szCs w:val="36"/>
+          <w:lang w:val="en-US"/>
+        </w:rPr>
+        <w:t>.</w:t>
+      </w:r>
+      <w:bookmarkStart w:id="0" w:name="_GoBack"/>
+      <w:bookmarkEnd w:id="0"/>
     </w:p>
     <w:p>
       <w:pPr>
@@ -500,15 +510,9 @@
         <w:rPr>
           <w:lang w:val="en-US"/>
         </w:rPr>
-        <w:t xml:space="preserve"> format for better Web rendering using Open Source format. T</w:t>
+        <w:t xml:space="preserve"> format for better Web rendering using Open Source format. This conversion could be done using this </w:t>
       </w:r>
-      <w:r>
-        <w:rPr>
-          <w:lang w:val="en-US"/>
-        </w:rPr>
-        <w:t xml:space="preserve">his conversion could be done using this </w:t>
-      </w:r>
-      <w:hyperlink r:id="rId9" w:history="1">
+      <w:hyperlink r:id="rId7" w:history="1">
         <w:r>
           <w:rPr>
             <w:rStyle w:val="Hyperlink"/>
@@ -569,7 +573,7 @@
           <w:lang w:val="en-US"/>
         </w:rPr>
       </w:pPr>
-      <w:hyperlink r:id="rId10" w:history="1">
+      <w:hyperlink r:id="rId8" w:history="1">
         <w:r>
           <w:rPr>
             <w:rStyle w:val="Hyperlink"/>
@@ -649,7 +653,7 @@
         </w:rPr>
         <w:t xml:space="preserve">were made possible using the OpenSource project </w:t>
       </w:r>
-      <w:hyperlink r:id="rId11" w:history="1">
+      <w:hyperlink r:id="rId9" w:history="1">
         <w:r>
           <w:rPr>
             <w:rStyle w:val="Hyperlink"/>
@@ -677,7 +681,7 @@
         </w:rPr>
         <w:t xml:space="preserve">Johnny Chung Lee started the move in 2008, with its Wiimote project: </w:t>
       </w:r>
-      <w:hyperlink r:id="rId12" w:history="1">
+      <w:hyperlink r:id="rId10" w:history="1">
         <w:r>
           <w:rPr>
             <w:rStyle w:val="Hyperlink"/>
@@ -716,7 +720,7 @@
                     <pic:cNvPicPr/>
                   </pic:nvPicPr>
                   <pic:blipFill>
-                    <a:blip r:embed="rId13"/>
+                    <a:blip r:embed="rId11"/>
                     <a:srcRect/>
                     <a:stretch>
                       <a:fillRect/>
@@ -797,7 +801,7 @@
                     <pic:cNvPicPr/>
                   </pic:nvPicPr>
                   <pic:blipFill>
-                    <a:blip r:embed="rId14"/>
+                    <a:blip r:embed="rId12"/>
                     <a:srcRect/>
                     <a:stretch>
                       <a:fillRect/>
@@ -895,7 +899,7 @@
                     <pic:cNvPicPr/>
                   </pic:nvPicPr>
                   <pic:blipFill>
-                    <a:blip r:embed="rId15"/>
+                    <a:blip r:embed="rId13"/>
                     <a:srcRect/>
                     <a:stretch>
                       <a:fillRect/>
@@ -991,7 +995,7 @@
         </w:rPr>
         <w:t xml:space="preserve">See ref </w:t>
       </w:r>
-      <w:hyperlink r:id="rId16" w:history="1">
+      <w:hyperlink r:id="rId14" w:anchor="!topic/specflow/kSIxU-CFZZg" w:history="1">
         <w:r>
           <w:rPr>
             <w:rStyle w:val="Hyperlink"/>
@@ -1014,7 +1018,7 @@
         </w:rPr>
         <w:t xml:space="preserve">And </w:t>
       </w:r>
-      <w:hyperlink r:id="rId17" w:history="1">
+      <w:hyperlink r:id="rId15" w:history="1">
         <w:r>
           <w:rPr>
             <w:rStyle w:val="Hyperlink"/>
@@ -1046,12 +1050,6 @@
         <w:gridCol w:w="8551"/>
       </w:tblGrid>
       <w:tr>
-        <w:tblPrEx>
-          <w:tblCellMar>
-            <w:top w:w="0" w:type="dxa"/>
-            <w:bottom w:w="0" w:type="dxa"/>
-          </w:tblCellMar>
-        </w:tblPrEx>
         <w:tc>
           <w:tcPr>
             <w:tcW w:w="8551" w:type="dxa"/>
@@ -1102,7 +1100,7 @@
               </w:rPr>
               <w:t> </w:t>
             </w:r>
-            <w:hyperlink r:id="rId18" w:history="1">
+            <w:hyperlink r:id="rId16" w:history="1">
               <w:r>
                 <w:rPr>
                   <w:rStyle w:val="Hyperlink"/>
@@ -1157,15 +1155,6 @@
                 <w:lang w:val="en-US"/>
               </w:rPr>
               <w:br/>
-            </w:r>
-            <w:r>
-              <w:rPr>
-                <w:rFonts w:ascii="Arial" w:hAnsi="Arial" w:cs="Arial"/>
-                <w:color w:val="222222"/>
-                <w:sz w:val="20"/>
-                <w:szCs w:val="20"/>
-                <w:lang w:val="en-US"/>
-              </w:rPr>
               <w:t>  &lt;Installation&gt;</w:t>
             </w:r>
             <w:r>
@@ -1177,18 +1166,9 @@
                 <w:lang w:val="en-US"/>
               </w:rPr>
               <w:br/>
-            </w:r>
-            <w:r>
-              <w:rPr>
-                <w:rFonts w:ascii="Arial" w:hAnsi="Arial" w:cs="Arial"/>
-                <w:color w:val="222222"/>
-                <w:sz w:val="20"/>
-                <w:szCs w:val="20"/>
-                <w:lang w:val="en-US"/>
-              </w:rPr>
               <w:t>    &lt;InstallationTarget Id="</w:t>
             </w:r>
-            <w:hyperlink r:id="rId19" w:history="1">
+            <w:hyperlink r:id="rId17" w:history="1">
               <w:r>
                 <w:rPr>
                   <w:rStyle w:val="Hyperlink"/>
@@ -1220,15 +1200,6 @@
                 <w:lang w:val="en-US"/>
               </w:rPr>
               <w:br/>
-            </w:r>
-            <w:r>
-              <w:rPr>
-                <w:rFonts w:ascii="Arial" w:hAnsi="Arial" w:cs="Arial"/>
-                <w:color w:val="222222"/>
-                <w:sz w:val="20"/>
-                <w:szCs w:val="20"/>
-                <w:lang w:val="en-US"/>
-              </w:rPr>
               <w:t>    &lt;InstallationTarget Id="Microsoft.VisualStudio.Premium" Version="14.0" /&gt;</w:t>
             </w:r>
             <w:r>
@@ -1240,15 +1211,6 @@
                 <w:lang w:val="en-US"/>
               </w:rPr>
               <w:br/>
-            </w:r>
-            <w:r>
-              <w:rPr>
-                <w:rFonts w:ascii="Arial" w:hAnsi="Arial" w:cs="Arial"/>
-                <w:color w:val="222222"/>
-                <w:sz w:val="20"/>
-                <w:szCs w:val="20"/>
-                <w:lang w:val="en-US"/>
-              </w:rPr>
               <w:t>    &lt;InstallationTarget Id="Microsoft.VisualStudio.Ultimate" Version="14.0" /&gt;</w:t>
             </w:r>
             <w:r>
@@ -1260,26 +1222,7 @@
                 <w:lang w:val="en-US"/>
               </w:rPr>
               <w:br/>
-            </w:r>
-            <w:r>
-              <w:rPr>
-                <w:rFonts w:ascii="Arial" w:hAnsi="Arial" w:cs="Arial"/>
-                <w:color w:val="222222"/>
-                <w:sz w:val="20"/>
-                <w:szCs w:val="20"/>
-                <w:lang w:val="en-US"/>
-              </w:rPr>
-              <w:t>  &lt;</w:t>
-            </w:r>
-            <w:r>
-              <w:rPr>
-                <w:rFonts w:ascii="Arial" w:hAnsi="Arial" w:cs="Arial"/>
-                <w:color w:val="222222"/>
-                <w:sz w:val="20"/>
-                <w:szCs w:val="20"/>
-                <w:lang w:val="en-US"/>
-              </w:rPr>
-              <w:t>/Installation&gt;</w:t>
+              <w:t>  &lt;/Installation&gt;</w:t>
             </w:r>
           </w:p>
           <w:p>
@@ -1335,17 +1278,7 @@
                 <w:lang w:val="en-US"/>
               </w:rPr>
               <w:lastRenderedPageBreak/>
-              <w:t>Modify devenv.e</w:t>
-            </w:r>
-            <w:r>
-              <w:rPr>
-                <w:rFonts w:ascii="Arial" w:hAnsi="Arial" w:cs="Arial"/>
-                <w:color w:val="222222"/>
-                <w:sz w:val="20"/>
-                <w:szCs w:val="20"/>
-                <w:lang w:val="en-US"/>
-              </w:rPr>
-              <w:t>xe.config (C:\Program Files (x86)\Microsoft Visual Studio 14.0\Common7\IDE\devenv.exe.config):</w:t>
+              <w:t>Modify devenv.exe.config (C:\Program Files (x86)\Microsoft Visual Studio 14.0\Common7\IDE\devenv.exe.config):</w:t>
             </w:r>
             <w:r>
               <w:rPr>
@@ -1356,15 +1289,6 @@
                 <w:lang w:val="en-US"/>
               </w:rPr>
               <w:br/>
-            </w:r>
-            <w:r>
-              <w:rPr>
-                <w:rFonts w:ascii="Arial" w:hAnsi="Arial" w:cs="Arial"/>
-                <w:color w:val="222222"/>
-                <w:sz w:val="20"/>
-                <w:szCs w:val="20"/>
-                <w:lang w:val="en-US"/>
-              </w:rPr>
               <w:t>&lt;dependentAssembly&gt;</w:t>
             </w:r>
             <w:r>
@@ -1407,17 +1331,7 @@
                 <w:lang w:val="en-US"/>
               </w:rPr>
               <w:tab/>
-              <w:t>&lt;bindingRedirect oldVersio</w:t>
-            </w:r>
-            <w:r>
-              <w:rPr>
-                <w:rFonts w:ascii="Arial" w:hAnsi="Arial" w:cs="Arial"/>
-                <w:color w:val="222222"/>
-                <w:sz w:val="20"/>
-                <w:szCs w:val="20"/>
-                <w:lang w:val="en-US"/>
-              </w:rPr>
-              <w:t>n="10.0.0.0-12.0.0.0" newVersion="14.0.0.0"/&gt;</w:t>
+              <w:t>&lt;bindingRedirect oldVersion="10.0.0.0-12.0.0.0" newVersion="14.0.0.0"/&gt;</w:t>
             </w:r>
             <w:r>
               <w:rPr>
@@ -1428,15 +1342,6 @@
                 <w:lang w:val="en-US"/>
               </w:rPr>
               <w:br/>
-            </w:r>
-            <w:r>
-              <w:rPr>
-                <w:rFonts w:ascii="Arial" w:hAnsi="Arial" w:cs="Arial"/>
-                <w:color w:val="222222"/>
-                <w:sz w:val="20"/>
-                <w:szCs w:val="20"/>
-                <w:lang w:val="en-US"/>
-              </w:rPr>
               <w:t>&lt;/dependentAssembly&gt;</w:t>
             </w:r>
           </w:p>

</xml_diff>